<commit_message>
updated emails and added follow up email
</commit_message>
<xml_diff>
--- a/Training/Welcome Training.docx
+++ b/Training/Welcome Training.docx
@@ -21,7 +21,14 @@
           <w:rFonts w:ascii="Arial" w:eastAsia="Times New Roman" w:hAnsi="Arial" w:cs="Arial"/>
           <w:color w:val="000000" w:themeColor="text1"/>
         </w:rPr>
-        <w:t>Rolando!</w:t>
+        <w:t>XXX</w:t>
+      </w:r>
+      <w:r>
+        <w:rPr>
+          <w:rFonts w:ascii="Arial" w:eastAsia="Times New Roman" w:hAnsi="Arial" w:cs="Arial"/>
+          <w:color w:val="000000" w:themeColor="text1"/>
+        </w:rPr>
+        <w:t>!</w:t>
       </w:r>
       <w:r>
         <w:rPr>
@@ -243,6 +250,44 @@
     </w:sectPr>
   </w:body>
 </w:document>
+</file>
+
+<file path=word/endnotes.xml><?xml version="1.0" encoding="utf-8"?>
+<w:endnotes xmlns:wpc="http://schemas.microsoft.com/office/word/2010/wordprocessingCanvas" xmlns:cx="http://schemas.microsoft.com/office/drawing/2014/chartex" xmlns:cx1="http://schemas.microsoft.com/office/drawing/2015/9/8/chartex" xmlns:cx2="http://schemas.microsoft.com/office/drawing/2015/10/21/chartex" xmlns:cx3="http://schemas.microsoft.com/office/drawing/2016/5/9/chartex" xmlns:cx4="http://schemas.microsoft.com/office/drawing/2016/5/10/chartex" xmlns:cx5="http://schemas.microsoft.com/office/drawing/2016/5/11/chartex" xmlns:cx6="http://schemas.microsoft.com/office/drawing/2016/5/12/chartex" xmlns:cx7="http://schemas.microsoft.com/office/drawing/2016/5/13/chartex" xmlns:cx8="http://schemas.microsoft.com/office/drawing/2016/5/14/chartex" xmlns:mc="http://schemas.openxmlformats.org/markup-compatibility/2006" xmlns:aink="http://schemas.microsoft.com/office/drawing/2016/ink" xmlns:am3d="http://schemas.microsoft.com/office/drawing/2017/model3d" xmlns:o="urn:schemas-microsoft-com:office:office" xmlns:r="http://schemas.openxmlformats.org/officeDocument/2006/relationships" xmlns:m="http://schemas.openxmlformats.org/officeDocument/2006/math" xmlns:v="urn:schemas-microsoft-com:vml" xmlns:wp14="http://schemas.microsoft.com/office/word/2010/wordprocessingDrawing" xmlns:wp="http://schemas.openxmlformats.org/drawingml/2006/wordprocessingDrawing" xmlns:w10="urn:schemas-microsoft-com:office:word" xmlns:w="http://schemas.openxmlformats.org/wordprocessingml/2006/main" xmlns:w14="http://schemas.microsoft.com/office/word/2010/wordml" xmlns:w15="http://schemas.microsoft.com/office/word/2012/wordml" xmlns:w16cex="http://schemas.microsoft.com/office/word/2018/wordml/cex" xmlns:w16cid="http://schemas.microsoft.com/office/word/2016/wordml/cid" xmlns:w16="http://schemas.microsoft.com/office/word/2018/wordml" xmlns:w16sdtdh="http://schemas.microsoft.com/office/word/2020/wordml/sdtdatahash" xmlns:w16se="http://schemas.microsoft.com/office/word/2015/wordml/symex" xmlns:wpg="http://schemas.microsoft.com/office/word/2010/wordprocessingGroup" xmlns:wpi="http://schemas.microsoft.com/office/word/2010/wordprocessingInk" xmlns:wne="http://schemas.microsoft.com/office/word/2006/wordml" xmlns:wps="http://schemas.microsoft.com/office/word/2010/wordprocessingShape" mc:Ignorable="w14 w15 w16se w16cid w16 w16cex w16sdtdh wp14">
+  <w:endnote w:type="separator" w:id="-1">
+    <w:p>
+      <w:r>
+        <w:separator/>
+      </w:r>
+    </w:p>
+  </w:endnote>
+  <w:endnote w:type="continuationSeparator" w:id="0">
+    <w:p>
+      <w:r>
+        <w:continuationSeparator/>
+      </w:r>
+    </w:p>
+  </w:endnote>
+</w:endnotes>
+</file>
+
+<file path=word/footnotes.xml><?xml version="1.0" encoding="utf-8"?>
+<w:footnotes xmlns:wpc="http://schemas.microsoft.com/office/word/2010/wordprocessingCanvas" xmlns:cx="http://schemas.microsoft.com/office/drawing/2014/chartex" xmlns:cx1="http://schemas.microsoft.com/office/drawing/2015/9/8/chartex" xmlns:cx2="http://schemas.microsoft.com/office/drawing/2015/10/21/chartex" xmlns:cx3="http://schemas.microsoft.com/office/drawing/2016/5/9/chartex" xmlns:cx4="http://schemas.microsoft.com/office/drawing/2016/5/10/chartex" xmlns:cx5="http://schemas.microsoft.com/office/drawing/2016/5/11/chartex" xmlns:cx6="http://schemas.microsoft.com/office/drawing/2016/5/12/chartex" xmlns:cx7="http://schemas.microsoft.com/office/drawing/2016/5/13/chartex" xmlns:cx8="http://schemas.microsoft.com/office/drawing/2016/5/14/chartex" xmlns:mc="http://schemas.openxmlformats.org/markup-compatibility/2006" xmlns:aink="http://schemas.microsoft.com/office/drawing/2016/ink" xmlns:am3d="http://schemas.microsoft.com/office/drawing/2017/model3d" xmlns:o="urn:schemas-microsoft-com:office:office" xmlns:r="http://schemas.openxmlformats.org/officeDocument/2006/relationships" xmlns:m="http://schemas.openxmlformats.org/officeDocument/2006/math" xmlns:v="urn:schemas-microsoft-com:vml" xmlns:wp14="http://schemas.microsoft.com/office/word/2010/wordprocessingDrawing" xmlns:wp="http://schemas.openxmlformats.org/drawingml/2006/wordprocessingDrawing" xmlns:w10="urn:schemas-microsoft-com:office:word" xmlns:w="http://schemas.openxmlformats.org/wordprocessingml/2006/main" xmlns:w14="http://schemas.microsoft.com/office/word/2010/wordml" xmlns:w15="http://schemas.microsoft.com/office/word/2012/wordml" xmlns:w16cex="http://schemas.microsoft.com/office/word/2018/wordml/cex" xmlns:w16cid="http://schemas.microsoft.com/office/word/2016/wordml/cid" xmlns:w16="http://schemas.microsoft.com/office/word/2018/wordml" xmlns:w16sdtdh="http://schemas.microsoft.com/office/word/2020/wordml/sdtdatahash" xmlns:w16se="http://schemas.microsoft.com/office/word/2015/wordml/symex" xmlns:wpg="http://schemas.microsoft.com/office/word/2010/wordprocessingGroup" xmlns:wpi="http://schemas.microsoft.com/office/word/2010/wordprocessingInk" xmlns:wne="http://schemas.microsoft.com/office/word/2006/wordml" xmlns:wps="http://schemas.microsoft.com/office/word/2010/wordprocessingShape" mc:Ignorable="w14 w15 w16se w16cid w16 w16cex w16sdtdh wp14">
+  <w:footnote w:type="separator" w:id="-1">
+    <w:p>
+      <w:r>
+        <w:separator/>
+      </w:r>
+    </w:p>
+  </w:footnote>
+  <w:footnote w:type="continuationSeparator" w:id="0">
+    <w:p>
+      <w:r>
+        <w:continuationSeparator/>
+      </w:r>
+    </w:p>
+  </w:footnote>
+</w:footnotes>
 </file>
 
 <file path=word/styles.xml><?xml version="1.0" encoding="utf-8"?>
@@ -692,6 +737,48 @@
       <w:rFonts w:ascii="Times New Roman" w:eastAsia="Times New Roman" w:hAnsi="Times New Roman" w:cs="Times New Roman"/>
     </w:rPr>
   </w:style>
+  <w:style w:type="paragraph" w:styleId="Header">
+    <w:name w:val="header"/>
+    <w:basedOn w:val="Normal"/>
+    <w:link w:val="HeaderChar"/>
+    <w:uiPriority w:val="99"/>
+    <w:unhideWhenUsed/>
+    <w:rsid w:val="002D60F2"/>
+    <w:pPr>
+      <w:tabs>
+        <w:tab w:val="center" w:pos="4680"/>
+        <w:tab w:val="right" w:pos="9360"/>
+      </w:tabs>
+    </w:pPr>
+  </w:style>
+  <w:style w:type="character" w:customStyle="1" w:styleId="HeaderChar">
+    <w:name w:val="Header Char"/>
+    <w:basedOn w:val="DefaultParagraphFont"/>
+    <w:link w:val="Header"/>
+    <w:uiPriority w:val="99"/>
+    <w:rsid w:val="002D60F2"/>
+  </w:style>
+  <w:style w:type="paragraph" w:styleId="Footer">
+    <w:name w:val="footer"/>
+    <w:basedOn w:val="Normal"/>
+    <w:link w:val="FooterChar"/>
+    <w:uiPriority w:val="99"/>
+    <w:unhideWhenUsed/>
+    <w:rsid w:val="002D60F2"/>
+    <w:pPr>
+      <w:tabs>
+        <w:tab w:val="center" w:pos="4680"/>
+        <w:tab w:val="right" w:pos="9360"/>
+      </w:tabs>
+    </w:pPr>
+  </w:style>
+  <w:style w:type="character" w:customStyle="1" w:styleId="FooterChar">
+    <w:name w:val="Footer Char"/>
+    <w:basedOn w:val="DefaultParagraphFont"/>
+    <w:link w:val="Footer"/>
+    <w:uiPriority w:val="99"/>
+    <w:rsid w:val="002D60F2"/>
+  </w:style>
 </w:styles>
 </file>
 

</xml_diff>

<commit_message>
edited welcome training doc
</commit_message>
<xml_diff>
--- a/Training/Welcome Training.docx
+++ b/Training/Welcome Training.docx
@@ -94,7 +94,105 @@
           <w:color w:val="000000" w:themeColor="text1"/>
         </w:rPr>
         <w:br/>
-        <w:t>Once you have completed either the video recorded training or the live training, please do the safety quiz you will receive via email. After that, respond to this email with a list of days and times you are available so I can schedule your 30 min training session.</w:t>
+        <w:t xml:space="preserve">Once you have completed either the video recorded training or the live training, please do the safety quiz you will receive via email. </w:t>
+      </w:r>
+      <w:r>
+        <w:rPr>
+          <w:rFonts w:ascii="Arial" w:eastAsia="Times New Roman" w:hAnsi="Arial" w:cs="Arial"/>
+          <w:color w:val="000000" w:themeColor="text1"/>
+        </w:rPr>
+        <w:t xml:space="preserve"> </w:t>
+      </w:r>
+      <w:r>
+        <w:rPr>
+          <w:rFonts w:ascii="Arial" w:eastAsia="Times New Roman" w:hAnsi="Arial" w:cs="Arial"/>
+          <w:color w:val="000000" w:themeColor="text1"/>
+        </w:rPr>
+        <w:t>After that, respond to this email with a list of days and times you are available so I can schedule your 30 min training session.</w:t>
+      </w:r>
+      <w:r>
+        <w:rPr>
+          <w:rFonts w:ascii="Arial" w:eastAsia="Times New Roman" w:hAnsi="Arial" w:cs="Arial"/>
+          <w:color w:val="000000" w:themeColor="text1"/>
+        </w:rPr>
+        <w:t xml:space="preserve"> </w:t>
+      </w:r>
+      <w:r>
+        <w:rPr>
+          <w:rFonts w:ascii="Arial" w:eastAsia="Times New Roman" w:hAnsi="Arial" w:cs="Arial"/>
+          <w:color w:val="000000" w:themeColor="text1"/>
+        </w:rPr>
+        <w:t>The session will be on the rules and guidelines at the coder school along with some tips and tricks regarding code coaching.</w:t>
+      </w:r>
+      <w:r>
+        <w:rPr>
+          <w:rFonts w:ascii="Arial" w:eastAsia="Times New Roman" w:hAnsi="Arial" w:cs="Arial"/>
+          <w:color w:val="000000" w:themeColor="text1"/>
+        </w:rPr>
+        <w:t xml:space="preserve"> </w:t>
+      </w:r>
+      <w:r>
+        <w:rPr>
+          <w:rFonts w:ascii="Arial" w:eastAsia="Times New Roman" w:hAnsi="Arial" w:cs="Arial"/>
+          <w:color w:val="000000" w:themeColor="text1"/>
+        </w:rPr>
+        <w:t>Then I will schedule a 1</w:t>
+      </w:r>
+      <w:r>
+        <w:rPr>
+          <w:rFonts w:ascii="Arial" w:eastAsia="Times New Roman" w:hAnsi="Arial" w:cs="Arial"/>
+          <w:color w:val="000000" w:themeColor="text1"/>
+        </w:rPr>
+        <w:t>-</w:t>
+      </w:r>
+      <w:r>
+        <w:rPr>
+          <w:rFonts w:ascii="Arial" w:eastAsia="Times New Roman" w:hAnsi="Arial" w:cs="Arial"/>
+          <w:color w:val="000000" w:themeColor="text1"/>
+        </w:rPr>
+        <w:t>hour</w:t>
+      </w:r>
+      <w:r>
+        <w:rPr>
+          <w:rFonts w:ascii="Arial" w:eastAsia="Times New Roman" w:hAnsi="Arial" w:cs="Arial"/>
+          <w:color w:val="000000" w:themeColor="text1"/>
+        </w:rPr>
+        <w:t xml:space="preserve"> </w:t>
+      </w:r>
+      <w:r>
+        <w:rPr>
+          <w:rFonts w:ascii="Arial" w:eastAsia="Times New Roman" w:hAnsi="Arial" w:cs="Arial"/>
+          <w:color w:val="000000" w:themeColor="text1"/>
+        </w:rPr>
+        <w:t>session</w:t>
+      </w:r>
+      <w:r>
+        <w:rPr>
+          <w:rFonts w:ascii="Arial" w:eastAsia="Times New Roman" w:hAnsi="Arial" w:cs="Arial"/>
+          <w:color w:val="000000" w:themeColor="text1"/>
+        </w:rPr>
+        <w:t xml:space="preserve"> for you to shadow</w:t>
+      </w:r>
+      <w:r>
+        <w:rPr>
+          <w:rFonts w:ascii="Arial" w:eastAsia="Times New Roman" w:hAnsi="Arial" w:cs="Arial"/>
+          <w:color w:val="000000" w:themeColor="text1"/>
+        </w:rPr>
+        <w:t xml:space="preserve"> </w:t>
+      </w:r>
+      <w:r>
+        <w:rPr>
+          <w:rFonts w:ascii="Arial" w:eastAsia="Times New Roman" w:hAnsi="Arial" w:cs="Arial"/>
+          <w:color w:val="000000" w:themeColor="text1"/>
+        </w:rPr>
+        <w:t>me</w:t>
+      </w:r>
+      <w:r>
+        <w:rPr>
+          <w:rFonts w:ascii="Arial" w:eastAsia="Times New Roman" w:hAnsi="Arial" w:cs="Arial"/>
+          <w:color w:val="000000" w:themeColor="text1"/>
+        </w:rPr>
+        <w:t>.</w:t>
       </w:r>
       <w:r>
         <w:rPr>
@@ -102,78 +200,20 @@
           <w:color w:val="000000" w:themeColor="text1"/>
         </w:rPr>
         <w:br/>
-        <w:t>The session will be on the rules and guidelines at the coder school along with some tips and tricks regarding code coaching.</w:t>
-      </w:r>
-      <w:r>
-        <w:rPr>
-          <w:rFonts w:ascii="Arial" w:eastAsia="Times New Roman" w:hAnsi="Arial" w:cs="Arial"/>
-          <w:color w:val="000000" w:themeColor="text1"/>
-        </w:rPr>
-        <w:br/>
-        <w:t>Then I will schedule a 1</w:t>
-      </w:r>
-      <w:r>
-        <w:rPr>
-          <w:rFonts w:ascii="Arial" w:eastAsia="Times New Roman" w:hAnsi="Arial" w:cs="Arial"/>
-          <w:color w:val="000000" w:themeColor="text1"/>
-        </w:rPr>
-        <w:t>-</w:t>
-      </w:r>
-      <w:r>
-        <w:rPr>
-          <w:rFonts w:ascii="Arial" w:eastAsia="Times New Roman" w:hAnsi="Arial" w:cs="Arial"/>
-          <w:color w:val="000000" w:themeColor="text1"/>
-        </w:rPr>
-        <w:t>hour</w:t>
-      </w:r>
-      <w:r>
-        <w:rPr>
-          <w:rFonts w:ascii="Arial" w:eastAsia="Times New Roman" w:hAnsi="Arial" w:cs="Arial"/>
-          <w:color w:val="000000" w:themeColor="text1"/>
-        </w:rPr>
-        <w:t xml:space="preserve"> </w:t>
-      </w:r>
-      <w:r>
-        <w:rPr>
-          <w:rFonts w:ascii="Arial" w:eastAsia="Times New Roman" w:hAnsi="Arial" w:cs="Arial"/>
-          <w:color w:val="000000" w:themeColor="text1"/>
-        </w:rPr>
-        <w:t>session</w:t>
-      </w:r>
-      <w:r>
-        <w:rPr>
-          <w:rFonts w:ascii="Arial" w:eastAsia="Times New Roman" w:hAnsi="Arial" w:cs="Arial"/>
-          <w:color w:val="000000" w:themeColor="text1"/>
-        </w:rPr>
-        <w:t xml:space="preserve"> for you to shadow</w:t>
-      </w:r>
-      <w:r>
-        <w:rPr>
-          <w:rFonts w:ascii="Arial" w:eastAsia="Times New Roman" w:hAnsi="Arial" w:cs="Arial"/>
-          <w:color w:val="000000" w:themeColor="text1"/>
-        </w:rPr>
-        <w:t xml:space="preserve"> </w:t>
-      </w:r>
-      <w:r>
-        <w:rPr>
-          <w:rFonts w:ascii="Arial" w:eastAsia="Times New Roman" w:hAnsi="Arial" w:cs="Arial"/>
-          <w:color w:val="000000" w:themeColor="text1"/>
-        </w:rPr>
-        <w:t>me</w:t>
-      </w:r>
-      <w:r>
-        <w:rPr>
-          <w:rFonts w:ascii="Arial" w:eastAsia="Times New Roman" w:hAnsi="Arial" w:cs="Arial"/>
-          <w:color w:val="000000" w:themeColor="text1"/>
-        </w:rPr>
-        <w:t>.</w:t>
-      </w:r>
-      <w:r>
-        <w:rPr>
-          <w:rFonts w:ascii="Arial" w:eastAsia="Times New Roman" w:hAnsi="Arial" w:cs="Arial"/>
-          <w:color w:val="000000" w:themeColor="text1"/>
-        </w:rPr>
-        <w:br/>
+      </w:r>
+    </w:p>
+    <w:p>
+      <w:pPr>
+        <w:rPr>
+          <w:rFonts w:ascii="Arial" w:eastAsia="Times New Roman" w:hAnsi="Arial" w:cs="Arial"/>
+          <w:color w:val="000000" w:themeColor="text1"/>
+        </w:rPr>
+      </w:pPr>
+      <w:r>
+        <w:rPr>
+          <w:rFonts w:ascii="Arial" w:eastAsia="Times New Roman" w:hAnsi="Arial" w:cs="Arial"/>
+          <w:color w:val="000000" w:themeColor="text1"/>
+        </w:rPr>
         <w:t>Also, if you have a </w:t>
       </w:r>
       <w:r>
@@ -223,7 +263,7 @@
           <w:color w:val="000000" w:themeColor="text1"/>
         </w:rPr>
         <w:br/>
-        <w:t>Anyways, that it is! Hope to see you soon! Thank you!</w:t>
+        <w:t>Hope to see you soon! Thank you!</w:t>
       </w:r>
     </w:p>
     <w:p>

</xml_diff>